<commit_message>
Fix some stuff in methods and code
</commit_message>
<xml_diff>
--- a/Methodology/Model_Methodology.docx
+++ b/Methodology/Model_Methodology.docx
@@ -652,25 +652,7 @@
           <w:szCs w:val="22"/>
           <w:lang w:val="en-US"/>
         </w:rPr>
-        <w:t>Column Z: Is the Z</w:t>
-      </w:r>
-      <w:r>
-        <w:rPr>
-          <w:rFonts w:ascii="Times New Roman" w:hAnsi="Times New Roman" w:cs="Times New Roman"/>
-          <w:sz w:val="22"/>
-          <w:szCs w:val="22"/>
-          <w:lang w:val="en-US"/>
-        </w:rPr>
-        <w:t xml:space="preserve"> coordinate for each position and it represents the </w:t>
-      </w:r>
-      <w:r>
-        <w:rPr>
-          <w:rFonts w:ascii="Times New Roman" w:hAnsi="Times New Roman" w:cs="Times New Roman"/>
-          <w:sz w:val="22"/>
-          <w:szCs w:val="22"/>
-          <w:lang w:val="en-US"/>
-        </w:rPr>
-        <w:t xml:space="preserve">depth (cm). </w:t>
+        <w:t xml:space="preserve">Column Z: Is the Z coordinate for each position and it represents the depth (cm). </w:t>
       </w:r>
     </w:p>
     <w:p>
@@ -966,10 +948,10 @@
           <w:lang w:eastAsia="es-ES_tradnl"/>
         </w:rPr>
         <w:drawing>
-          <wp:inline distT="0" distB="0" distL="0" distR="0" wp14:anchorId="4B8EE0EE" wp14:editId="0C90510D">
-            <wp:extent cx="4926850" cy="2387610"/>
-            <wp:effectExtent l="0" t="0" r="1270" b="0"/>
-            <wp:docPr id="3" name="Imagen 3"/>
+          <wp:inline distT="0" distB="0" distL="0" distR="0" wp14:anchorId="1B4BF244" wp14:editId="7146479F">
+            <wp:extent cx="5612130" cy="2484755"/>
+            <wp:effectExtent l="0" t="0" r="1270" b="4445"/>
+            <wp:docPr id="2" name="Imagen 2"/>
             <wp:cNvGraphicFramePr>
               <a:graphicFrameLocks xmlns:a="http://schemas.openxmlformats.org/drawingml/2006/main" noChangeAspect="1"/>
             </wp:cNvGraphicFramePr>
@@ -977,7 +959,7 @@
               <a:graphicData uri="http://schemas.openxmlformats.org/drawingml/2006/picture">
                 <pic:pic xmlns:pic="http://schemas.openxmlformats.org/drawingml/2006/picture">
                   <pic:nvPicPr>
-                    <pic:cNvPr id="3" name="Captura de pantalla 2016-10-23 a las 3.30.27 p.m..png"/>
+                    <pic:cNvPr id="2" name="Captura de pantalla 2016-11-01 a las 12.24.55 p.m..png"/>
                     <pic:cNvPicPr/>
                   </pic:nvPicPr>
                   <pic:blipFill>
@@ -995,7 +977,7 @@
                   <pic:spPr>
                     <a:xfrm>
                       <a:off x="0" y="0"/>
-                      <a:ext cx="4941080" cy="2394506"/>
+                      <a:ext cx="5612130" cy="2484755"/>
                     </a:xfrm>
                     <a:prstGeom prst="rect">
                       <a:avLst/>
@@ -1200,13 +1182,35 @@
                       </m:ctrlPr>
                     </m:dPr>
                     <m:e>
-                      <m:r>
-                        <w:rPr>
-                          <w:rFonts w:ascii="Cambria Math" w:hAnsi="Cambria Math" w:cs="Times New Roman"/>
-                          <w:lang w:val="en-US"/>
-                        </w:rPr>
-                        <m:t>a-b</m:t>
-                      </m:r>
+                      <m:sSub>
+                        <m:sSubPr>
+                          <m:ctrlPr>
+                            <w:rPr>
+                              <w:rFonts w:ascii="Cambria Math" w:hAnsi="Cambria Math" w:cs="Times New Roman"/>
+                              <w:i/>
+                              <w:lang w:val="en-US"/>
+                            </w:rPr>
+                          </m:ctrlPr>
+                        </m:sSubPr>
+                        <m:e>
+                          <m:r>
+                            <w:rPr>
+                              <w:rFonts w:ascii="Cambria Math" w:hAnsi="Cambria Math" w:cs="Times New Roman"/>
+                              <w:lang w:val="en-US"/>
+                            </w:rPr>
+                            <m:t>h</m:t>
+                          </m:r>
+                        </m:e>
+                        <m:sub>
+                          <m:r>
+                            <w:rPr>
+                              <w:rFonts w:ascii="Cambria Math" w:hAnsi="Cambria Math" w:cs="Times New Roman"/>
+                              <w:lang w:val="en-US"/>
+                            </w:rPr>
+                            <m:t>1</m:t>
+                          </m:r>
+                        </m:sub>
+                      </m:sSub>
                     </m:e>
                   </m:d>
                 </m:e>
@@ -1234,6 +1238,16 @@
           <w:lang w:val="en-US"/>
         </w:rPr>
       </w:pPr>
+      <w:proofErr w:type="spellStart"/>
+      <w:r>
+        <w:rPr>
+          <w:rFonts w:ascii="Times New Roman" w:hAnsi="Times New Roman" w:cs="Times New Roman"/>
+          <w:i/>
+          <w:lang w:val="en-US"/>
+        </w:rPr>
+        <w:t>rd</w:t>
+      </w:r>
+      <w:proofErr w:type="spellEnd"/>
     </w:p>
     <w:p>
       <w:pPr>
@@ -1250,14 +1264,7 @@
               <w:rFonts w:ascii="Cambria Math" w:hAnsi="Cambria Math" w:cs="Times New Roman"/>
               <w:lang w:val="en-US"/>
             </w:rPr>
-            <m:t>acd</m:t>
-          </m:r>
-          <m:r>
-            <w:rPr>
-              <w:rFonts w:ascii="Cambria Math" w:hAnsi="Cambria Math" w:cs="Times New Roman"/>
-              <w:lang w:val="en-US"/>
-            </w:rPr>
-            <m:t>∆=</m:t>
+            <m:t>acd∆=</m:t>
           </m:r>
           <m:f>
             <m:fPr>
@@ -1275,14 +1282,7 @@
                   <w:rFonts w:ascii="Cambria Math" w:hAnsi="Cambria Math" w:cs="Times New Roman"/>
                   <w:lang w:val="en-US"/>
                 </w:rPr>
-                <m:t>B</m:t>
-              </m:r>
-              <m:r>
-                <w:rPr>
-                  <w:rFonts w:ascii="Cambria Math" w:hAnsi="Cambria Math" w:cs="Times New Roman"/>
-                  <w:lang w:val="en-US"/>
-                </w:rPr>
-                <m:t xml:space="preserve">ase* </m:t>
+                <m:t xml:space="preserve">Base* </m:t>
               </m:r>
               <m:sSub>
                 <m:sSubPr>
@@ -1371,21 +1371,7 @@
                           <w:rFonts w:ascii="Cambria Math" w:hAnsi="Cambria Math" w:cs="Times New Roman"/>
                           <w:lang w:val="en-US"/>
                         </w:rPr>
-                        <m:t>d</m:t>
-                      </m:r>
-                      <m:r>
-                        <w:rPr>
-                          <w:rFonts w:ascii="Cambria Math" w:hAnsi="Cambria Math" w:cs="Times New Roman"/>
-                          <w:lang w:val="en-US"/>
-                        </w:rPr>
-                        <m:t>-</m:t>
-                      </m:r>
-                      <m:r>
-                        <w:rPr>
-                          <w:rFonts w:ascii="Cambria Math" w:hAnsi="Cambria Math" w:cs="Times New Roman"/>
-                          <w:lang w:val="en-US"/>
-                        </w:rPr>
-                        <m:t>a</m:t>
+                        <m:t>d-a</m:t>
                       </m:r>
                     </m:e>
                   </m:d>
@@ -1407,27 +1393,35 @@
                       </m:ctrlPr>
                     </m:dPr>
                     <m:e>
-                      <m:r>
-                        <w:rPr>
-                          <w:rFonts w:ascii="Cambria Math" w:hAnsi="Cambria Math" w:cs="Times New Roman"/>
-                          <w:lang w:val="en-US"/>
-                        </w:rPr>
-                        <m:t>d</m:t>
-                      </m:r>
-                      <m:r>
-                        <w:rPr>
-                          <w:rFonts w:ascii="Cambria Math" w:hAnsi="Cambria Math" w:cs="Times New Roman"/>
-                          <w:lang w:val="en-US"/>
-                        </w:rPr>
-                        <m:t>-</m:t>
-                      </m:r>
-                      <m:r>
-                        <w:rPr>
-                          <w:rFonts w:ascii="Cambria Math" w:hAnsi="Cambria Math" w:cs="Times New Roman"/>
-                          <w:lang w:val="en-US"/>
-                        </w:rPr>
-                        <m:t>c</m:t>
-                      </m:r>
+                      <m:sSub>
+                        <m:sSubPr>
+                          <m:ctrlPr>
+                            <w:rPr>
+                              <w:rFonts w:ascii="Cambria Math" w:hAnsi="Cambria Math" w:cs="Times New Roman"/>
+                              <w:i/>
+                              <w:lang w:val="en-US"/>
+                            </w:rPr>
+                          </m:ctrlPr>
+                        </m:sSubPr>
+                        <m:e>
+                          <m:r>
+                            <w:rPr>
+                              <w:rFonts w:ascii="Cambria Math" w:hAnsi="Cambria Math" w:cs="Times New Roman"/>
+                              <w:lang w:val="en-US"/>
+                            </w:rPr>
+                            <m:t>h</m:t>
+                          </m:r>
+                        </m:e>
+                        <m:sub>
+                          <m:r>
+                            <w:rPr>
+                              <w:rFonts w:ascii="Cambria Math" w:hAnsi="Cambria Math" w:cs="Times New Roman"/>
+                              <w:lang w:val="en-US"/>
+                            </w:rPr>
+                            <m:t>2</m:t>
+                          </m:r>
+                        </m:sub>
+                      </m:sSub>
                     </m:e>
                   </m:d>
                 </m:e>
@@ -1470,42 +1464,7 @@
               <w:rFonts w:ascii="Cambria Math" w:hAnsi="Cambria Math" w:cs="Times New Roman"/>
               <w:lang w:val="en-US"/>
             </w:rPr>
-            <m:t>Area=</m:t>
-          </m:r>
-          <m:r>
-            <w:rPr>
-              <w:rFonts w:ascii="Cambria Math" w:hAnsi="Cambria Math" w:cs="Times New Roman"/>
-              <w:lang w:val="en-US"/>
-            </w:rPr>
-            <m:t xml:space="preserve"> </m:t>
-          </m:r>
-          <m:r>
-            <w:rPr>
-              <w:rFonts w:ascii="Cambria Math" w:hAnsi="Cambria Math" w:cs="Times New Roman"/>
-              <w:lang w:val="en-US"/>
-            </w:rPr>
-            <m:t>abc∆</m:t>
-          </m:r>
-          <m:r>
-            <w:rPr>
-              <w:rFonts w:ascii="Cambria Math" w:hAnsi="Cambria Math" w:cs="Times New Roman"/>
-              <w:lang w:val="en-US"/>
-            </w:rPr>
-            <m:t>+</m:t>
-          </m:r>
-          <m:r>
-            <w:rPr>
-              <w:rFonts w:ascii="Cambria Math" w:hAnsi="Cambria Math" w:cs="Times New Roman"/>
-              <w:lang w:val="en-US"/>
-            </w:rPr>
-            <m:t xml:space="preserve"> </m:t>
-          </m:r>
-          <m:r>
-            <w:rPr>
-              <w:rFonts w:ascii="Cambria Math" w:hAnsi="Cambria Math" w:cs="Times New Roman"/>
-              <w:lang w:val="en-US"/>
-            </w:rPr>
-            <m:t>acd∆</m:t>
+            <m:t>Area= abc∆+ acd∆</m:t>
           </m:r>
         </m:oMath>
       </m:oMathPara>
@@ -1598,14 +1557,7 @@
               <w:rFonts w:ascii="Cambria Math" w:hAnsi="Cambria Math" w:cs="Times New Roman"/>
               <w:lang w:val="en-US"/>
             </w:rPr>
-            <m:t>L1</m:t>
-          </m:r>
-          <m:r>
-            <w:rPr>
-              <w:rFonts w:ascii="Cambria Math" w:hAnsi="Cambria Math" w:cs="Times New Roman"/>
-              <w:lang w:val="en-US"/>
-            </w:rPr>
-            <m:t>=</m:t>
+            <m:t>L1=</m:t>
           </m:r>
           <m:rad>
             <m:radPr>
@@ -1726,10 +1678,10 @@
                   <w:rFonts w:ascii="Cambria Math" w:hAnsi="Cambria Math" w:cs="Times New Roman"/>
                   <w:lang w:val="en-US"/>
                 </w:rPr>
-                <m:t>+(</m:t>
+                <m:t>+</m:t>
               </m:r>
-              <m:sSub>
-                <m:sSubPr>
+              <m:sSup>
+                <m:sSupPr>
                   <m:ctrlPr>
                     <w:rPr>
                       <w:rFonts w:ascii="Cambria Math" w:hAnsi="Cambria Math" w:cs="Times New Roman"/>
@@ -1737,69 +1689,98 @@
                       <w:lang w:val="en-US"/>
                     </w:rPr>
                   </m:ctrlPr>
-                </m:sSubPr>
+                </m:sSupPr>
                 <m:e>
                   <m:r>
                     <w:rPr>
                       <w:rFonts w:ascii="Cambria Math" w:hAnsi="Cambria Math" w:cs="Times New Roman"/>
                       <w:lang w:val="en-US"/>
                     </w:rPr>
-                    <m:t>a</m:t>
+                    <m:t>(</m:t>
                   </m:r>
-                </m:e>
-                <m:sub>
+                  <m:sSub>
+                    <m:sSubPr>
+                      <m:ctrlPr>
+                        <w:rPr>
+                          <w:rFonts w:ascii="Cambria Math" w:hAnsi="Cambria Math" w:cs="Times New Roman"/>
+                          <w:i/>
+                          <w:lang w:val="en-US"/>
+                        </w:rPr>
+                      </m:ctrlPr>
+                    </m:sSubPr>
+                    <m:e>
+                      <m:r>
+                        <w:rPr>
+                          <w:rFonts w:ascii="Cambria Math" w:hAnsi="Cambria Math" w:cs="Times New Roman"/>
+                          <w:lang w:val="en-US"/>
+                        </w:rPr>
+                        <m:t>a</m:t>
+                      </m:r>
+                    </m:e>
+                    <m:sub>
+                      <m:r>
+                        <w:rPr>
+                          <w:rFonts w:ascii="Cambria Math" w:hAnsi="Cambria Math" w:cs="Times New Roman"/>
+                          <w:lang w:val="en-US"/>
+                        </w:rPr>
+                        <m:t>z</m:t>
+                      </m:r>
+                    </m:sub>
+                  </m:sSub>
                   <m:r>
                     <w:rPr>
                       <w:rFonts w:ascii="Cambria Math" w:hAnsi="Cambria Math" w:cs="Times New Roman"/>
                       <w:lang w:val="en-US"/>
                     </w:rPr>
-                    <m:t>Z</m:t>
+                    <m:t>-</m:t>
                   </m:r>
-                </m:sub>
-              </m:sSub>
-              <m:r>
-                <w:rPr>
-                  <w:rFonts w:ascii="Cambria Math" w:hAnsi="Cambria Math" w:cs="Times New Roman"/>
-                  <w:lang w:val="en-US"/>
-                </w:rPr>
-                <m:t>-</m:t>
-              </m:r>
-              <m:sSub>
-                <m:sSubPr>
-                  <m:ctrlPr>
-                    <w:rPr>
-                      <w:rFonts w:ascii="Cambria Math" w:hAnsi="Cambria Math" w:cs="Times New Roman"/>
-                      <w:i/>
-                      <w:lang w:val="en-US"/>
-                    </w:rPr>
-                  </m:ctrlPr>
-                </m:sSubPr>
-                <m:e>
+                  <m:sSub>
+                    <m:sSubPr>
+                      <m:ctrlPr>
+                        <w:rPr>
+                          <w:rFonts w:ascii="Cambria Math" w:hAnsi="Cambria Math" w:cs="Times New Roman"/>
+                          <w:i/>
+                          <w:lang w:val="en-US"/>
+                        </w:rPr>
+                      </m:ctrlPr>
+                    </m:sSubPr>
+                    <m:e>
+                      <m:r>
+                        <w:rPr>
+                          <w:rFonts w:ascii="Cambria Math" w:hAnsi="Cambria Math" w:cs="Times New Roman"/>
+                          <w:lang w:val="en-US"/>
+                        </w:rPr>
+                        <m:t>b</m:t>
+                      </m:r>
+                    </m:e>
+                    <m:sub>
+                      <m:r>
+                        <w:rPr>
+                          <w:rFonts w:ascii="Cambria Math" w:hAnsi="Cambria Math" w:cs="Times New Roman"/>
+                          <w:lang w:val="en-US"/>
+                        </w:rPr>
+                        <m:t>z</m:t>
+                      </m:r>
+                    </m:sub>
+                  </m:sSub>
                   <m:r>
                     <w:rPr>
                       <w:rFonts w:ascii="Cambria Math" w:hAnsi="Cambria Math" w:cs="Times New Roman"/>
                       <w:lang w:val="en-US"/>
                     </w:rPr>
-                    <m:t>b</m:t>
+                    <m:t>)</m:t>
                   </m:r>
                 </m:e>
-                <m:sub>
+                <m:sup>
                   <m:r>
                     <w:rPr>
                       <w:rFonts w:ascii="Cambria Math" w:hAnsi="Cambria Math" w:cs="Times New Roman"/>
                       <w:lang w:val="en-US"/>
                     </w:rPr>
-                    <m:t>Z</m:t>
+                    <m:t>2</m:t>
                   </m:r>
-                </m:sub>
-              </m:sSub>
-              <m:r>
-                <w:rPr>
-                  <w:rFonts w:ascii="Cambria Math" w:hAnsi="Cambria Math" w:cs="Times New Roman"/>
-                  <w:lang w:val="en-US"/>
-                </w:rPr>
-                <m:t>)</m:t>
-              </m:r>
+                </m:sup>
+              </m:sSup>
             </m:e>
           </m:rad>
         </m:oMath>
@@ -1813,6 +1794,8 @@
           <w:lang w:val="en-US"/>
         </w:rPr>
       </w:pPr>
+      <w:bookmarkStart w:id="0" w:name="_GoBack"/>
+      <w:bookmarkEnd w:id="0"/>
     </w:p>
     <w:p>
       <w:pPr>
@@ -2221,16 +2204,7 @@
                   <w:szCs w:val="22"/>
                   <w:lang w:val="en-US"/>
                 </w:rPr>
-                <m:t>W</m:t>
-              </m:r>
-              <m:r>
-                <w:rPr>
-                  <w:rFonts w:ascii="Cambria Math" w:hAnsi="Cambria Math"/>
-                  <w:sz w:val="22"/>
-                  <w:szCs w:val="22"/>
-                  <w:lang w:val="en-US"/>
-                </w:rPr>
-                <m:t xml:space="preserve"> </m:t>
+                <m:t xml:space="preserve">W </m:t>
               </m:r>
               <m:sSup>
                 <m:sSupPr>
@@ -2252,16 +2226,7 @@
                       <w:szCs w:val="22"/>
                       <w:lang w:val="en-US"/>
                     </w:rPr>
-                    <m:t xml:space="preserve">d </m:t>
-                  </m:r>
-                  <m:r>
-                    <w:rPr>
-                      <w:rFonts w:ascii="Cambria Math" w:hAnsi="Cambria Math"/>
-                      <w:sz w:val="22"/>
-                      <w:szCs w:val="22"/>
-                      <w:lang w:val="en-US"/>
-                    </w:rPr>
-                    <m:t>d</m:t>
+                    <m:t>d d</m:t>
                   </m:r>
                 </m:e>
                 <m:sup>
@@ -2421,16 +2386,7 @@
                   <w:szCs w:val="22"/>
                   <w:lang w:val="en-US"/>
                 </w:rPr>
-                <m:t>W</m:t>
-              </m:r>
-              <m:r>
-                <w:rPr>
-                  <w:rFonts w:ascii="Cambria Math" w:hAnsi="Cambria Math"/>
-                  <w:sz w:val="22"/>
-                  <w:szCs w:val="22"/>
-                  <w:lang w:val="en-US"/>
-                </w:rPr>
-                <m:t xml:space="preserve"> </m:t>
+                <m:t xml:space="preserve">W </m:t>
               </m:r>
               <m:sSup>
                 <m:sSupPr>
@@ -3208,8 +3164,6 @@
           <w:lang w:val="en-US"/>
         </w:rPr>
       </w:pPr>
-      <w:bookmarkStart w:id="0" w:name="_GoBack"/>
-      <w:bookmarkEnd w:id="0"/>
       <w:r>
         <w:rPr>
           <w:rFonts w:ascii="Times New Roman" w:hAnsi="Times New Roman" w:cs="Times New Roman"/>

</xml_diff>